<commit_message>
Añadido el resultado del bug report (Miguel)
</commit_message>
<xml_diff>
--- a/Item 7/Partes para los Bugs Intencionados/Intentional bugs(Miguel).docx
+++ b/Item 7/Partes para los Bugs Intencionados/Intentional bugs(Miguel).docx
@@ -11,8 +11,6 @@
         </w:rPr>
       </w:pPr>
       <w:bookmarkStart w:id="0" w:name="_Toc383875113"/>
-      <w:bookmarkStart w:id="1" w:name="_GoBack"/>
-      <w:bookmarkEnd w:id="1"/>
       <w:r>
         <w:rPr>
           <w:rFonts w:ascii="Times New Roman" w:hAnsi="Times New Roman" w:cs="Times New Roman"/>
@@ -121,33 +119,54 @@
         <w:pStyle w:val="Notes"/>
         <w:rPr>
           <w:rFonts w:ascii="Times New Roman" w:hAnsi="Times New Roman" w:cs="Times New Roman"/>
+          <w:lang w:val="es-ES"/>
         </w:rPr>
       </w:pPr>
       <w:r>
         <w:rPr>
           <w:rFonts w:ascii="Times New Roman" w:hAnsi="Times New Roman" w:cs="Times New Roman"/>
-          <w:lang w:val="en-US"/>
-        </w:rPr>
-        <w:t>Comment on whether the tester found this bug or not.</w:t>
-      </w:r>
-      <w:r>
-        <w:rPr>
-          <w:rFonts w:ascii="Times New Roman" w:hAnsi="Times New Roman" w:cs="Times New Roman"/>
-          <w:lang w:val="en-US"/>
-        </w:rPr>
-        <w:t xml:space="preserve"> For instance, “The teste</w:t>
-      </w:r>
-      <w:r>
-        <w:rPr>
-          <w:rFonts w:ascii="Times New Roman" w:hAnsi="Times New Roman" w:cs="Times New Roman"/>
-        </w:rPr>
-        <w:t>r reported on this error, but he didn’t mention the phone numbers that he entered”.</w:t>
-      </w:r>
-      <w:r>
-        <w:rPr>
-          <w:rFonts w:ascii="Times New Roman" w:hAnsi="Times New Roman" w:cs="Times New Roman"/>
-        </w:rPr>
-        <w:t xml:space="preserve"> </w:t>
+          <w:lang w:val="es-ES"/>
+        </w:rPr>
+        <w:t>E</w:t>
+      </w:r>
+      <w:r>
+        <w:rPr>
+          <w:rFonts w:ascii="Times New Roman" w:hAnsi="Times New Roman" w:cs="Times New Roman"/>
+          <w:lang w:val="es-ES"/>
+        </w:rPr>
+        <w:t xml:space="preserve">l </w:t>
+      </w:r>
+      <w:proofErr w:type="spellStart"/>
+      <w:r>
+        <w:rPr>
+          <w:rFonts w:ascii="Times New Roman" w:hAnsi="Times New Roman" w:cs="Times New Roman"/>
+          <w:lang w:val="es-ES"/>
+        </w:rPr>
+        <w:t>tester</w:t>
+      </w:r>
+      <w:proofErr w:type="spellEnd"/>
+      <w:r>
+        <w:rPr>
+          <w:rFonts w:ascii="Times New Roman" w:hAnsi="Times New Roman" w:cs="Times New Roman"/>
+          <w:lang w:val="es-ES"/>
+        </w:rPr>
+        <w:t xml:space="preserve"> pudo detectar que existía un bug con el Nick, aunque no pudo determinar que </w:t>
+      </w:r>
+      <w:proofErr w:type="spellStart"/>
+      <w:r>
+        <w:rPr>
+          <w:rFonts w:ascii="Times New Roman" w:hAnsi="Times New Roman" w:cs="Times New Roman"/>
+          <w:lang w:val="es-ES"/>
+        </w:rPr>
+        <w:t>AccountURL</w:t>
+      </w:r>
+      <w:proofErr w:type="spellEnd"/>
+      <w:r>
+        <w:rPr>
+          <w:rFonts w:ascii="Times New Roman" w:hAnsi="Times New Roman" w:cs="Times New Roman"/>
+          <w:lang w:val="es-ES"/>
+        </w:rPr>
+        <w:t xml:space="preserve"> se mostraba dos veces.</w:t>
       </w:r>
     </w:p>
     <w:p>
@@ -274,19 +293,56 @@
         <w:pStyle w:val="Notes"/>
         <w:rPr>
           <w:rFonts w:ascii="Times New Roman" w:hAnsi="Times New Roman" w:cs="Times New Roman"/>
+          <w:lang w:val="es-ES"/>
         </w:rPr>
       </w:pPr>
       <w:r>
         <w:rPr>
           <w:rFonts w:ascii="Times New Roman" w:hAnsi="Times New Roman" w:cs="Times New Roman"/>
-        </w:rPr>
-        <w:t xml:space="preserve">Comment on whether the tester found this bug or not. For instance, “The tester reported on this error, but he didn’t mention the phone numbers that he entered”. </w:t>
-      </w:r>
+          <w:lang w:val="es-ES"/>
+        </w:rPr>
+        <w:t xml:space="preserve">El </w:t>
+      </w:r>
+      <w:proofErr w:type="spellStart"/>
+      <w:r>
+        <w:rPr>
+          <w:rFonts w:ascii="Times New Roman" w:hAnsi="Times New Roman" w:cs="Times New Roman"/>
+          <w:lang w:val="es-ES"/>
+        </w:rPr>
+        <w:t>tester</w:t>
+      </w:r>
+      <w:proofErr w:type="spellEnd"/>
+      <w:r>
+        <w:rPr>
+          <w:rFonts w:ascii="Times New Roman" w:hAnsi="Times New Roman" w:cs="Times New Roman"/>
+          <w:lang w:val="es-ES"/>
+        </w:rPr>
+        <w:t xml:space="preserve"> no pudo detectar este bug puesto que no accedió al listado de </w:t>
+      </w:r>
+      <w:proofErr w:type="spellStart"/>
+      <w:r>
+        <w:rPr>
+          <w:rFonts w:ascii="Times New Roman" w:hAnsi="Times New Roman" w:cs="Times New Roman"/>
+          <w:lang w:val="es-ES"/>
+        </w:rPr>
+        <w:t>advertisement</w:t>
+      </w:r>
+      <w:proofErr w:type="spellEnd"/>
+      <w:r>
+        <w:rPr>
+          <w:rFonts w:ascii="Times New Roman" w:hAnsi="Times New Roman" w:cs="Times New Roman"/>
+          <w:lang w:val="es-ES"/>
+        </w:rPr>
+        <w:t xml:space="preserve"> en el display de ticket si no al listado de tickets de un usuario.</w:t>
+      </w:r>
+      <w:bookmarkStart w:id="1" w:name="_GoBack"/>
+      <w:bookmarkEnd w:id="1"/>
     </w:p>
     <w:p>
       <w:pPr>
         <w:rPr>
           <w:rFonts w:ascii="Times New Roman" w:hAnsi="Times New Roman" w:cs="Times New Roman"/>
+          <w:lang w:val="es-ES"/>
         </w:rPr>
       </w:pPr>
     </w:p>
@@ -294,6 +350,7 @@
       <w:pPr>
         <w:rPr>
           <w:rFonts w:ascii="Times New Roman" w:hAnsi="Times New Roman" w:cs="Times New Roman"/>
+          <w:lang w:val="es-ES"/>
         </w:rPr>
       </w:pPr>
     </w:p>
@@ -2405,7 +2462,7 @@
 </file>
 
 <file path=customXml/itemProps1.xml><?xml version="1.0" encoding="utf-8"?>
-<ds:datastoreItem xmlns:ds="http://schemas.openxmlformats.org/officeDocument/2006/customXml" ds:itemID="{BD3D2012-4F3F-4FFF-87C9-A5E7603FBD97}">
+<ds:datastoreItem xmlns:ds="http://schemas.openxmlformats.org/officeDocument/2006/customXml" ds:itemID="{8EACB488-FE5C-44D5-80B1-7F87192D1AED}">
   <ds:schemaRefs>
     <ds:schemaRef ds:uri="http://schemas.openxmlformats.org/officeDocument/2006/bibliography"/>
   </ds:schemaRefs>

</xml_diff>